<commit_message>
fix rtl in pptx
</commit_message>
<xml_diff>
--- a/Files/programmin_1.docx
+++ b/Files/programmin_1.docx
@@ -2646,2410 +2646,6 @@
           <w:rtl/>
         </w:rPr>
       </w:pPr>
-    </w:p>
-    <w:p>
-      <w:pPr>
-        <w:bidi/>
-        <w:rPr>
-          <w:rFonts w:asciiTheme="majorBidi" w:hAnsiTheme="majorBidi" w:cstheme="majorBidi"/>
-          <w:b/>
-          <w:bCs/>
-          <w:sz w:val="38"/>
-          <w:szCs w:val="38"/>
-          <w:u w:val="single"/>
-          <w:rtl/>
-        </w:rPr>
-      </w:pPr>
-      <w:r>
-        <w:rPr>
-          <w:rFonts w:asciiTheme="majorBidi" w:hAnsiTheme="majorBidi" w:cstheme="majorBidi"/>
-          <w:b/>
-          <w:bCs/>
-          <w:sz w:val="38"/>
-          <w:szCs w:val="38"/>
-          <w:u w:val="single"/>
-          <w:rtl/>
-        </w:rPr>
-        <w:t>تعريف البرمجة: -</w:t>
-      </w:r>
-    </w:p>
-    <w:p>
-      <w:pPr>
-        <w:bidi/>
-        <w:rPr>
-          <w:rFonts w:cs="Aharoni"/>
-          <w:sz w:val="28"/>
-          <w:szCs w:val="28"/>
-          <w:rtl/>
-        </w:rPr>
-      </w:pPr>
-      <w:r>
-        <w:rPr>
-          <w:rFonts w:ascii="Sakkal Majalla" w:hAnsi="Sakkal Majalla" w:cs="Sakkal Majalla" w:hint="cs"/>
-          <w:sz w:val="28"/>
-          <w:szCs w:val="28"/>
-          <w:rtl/>
-        </w:rPr>
-        <w:t>من</w:t>
-      </w:r>
-      <w:r>
-        <w:rPr>
-          <w:rFonts w:cs="Aharoni"/>
-          <w:sz w:val="28"/>
-          <w:szCs w:val="28"/>
-          <w:rtl/>
-        </w:rPr>
-        <w:t xml:space="preserve"> </w:t>
-      </w:r>
-      <w:r>
-        <w:rPr>
-          <w:rFonts w:ascii="Sakkal Majalla" w:hAnsi="Sakkal Majalla" w:cs="Sakkal Majalla" w:hint="cs"/>
-          <w:sz w:val="28"/>
-          <w:szCs w:val="28"/>
-          <w:rtl/>
-        </w:rPr>
-        <w:t>الممكن</w:t>
-      </w:r>
-      <w:r>
-        <w:rPr>
-          <w:rFonts w:cs="Aharoni"/>
-          <w:sz w:val="28"/>
-          <w:szCs w:val="28"/>
-          <w:rtl/>
-        </w:rPr>
-        <w:t xml:space="preserve"> </w:t>
-      </w:r>
-      <w:r>
-        <w:rPr>
-          <w:rFonts w:ascii="Sakkal Majalla" w:hAnsi="Sakkal Majalla" w:cs="Sakkal Majalla" w:hint="cs"/>
-          <w:sz w:val="28"/>
-          <w:szCs w:val="28"/>
-          <w:rtl/>
-        </w:rPr>
-        <w:t>تعريف</w:t>
-      </w:r>
-      <w:r>
-        <w:rPr>
-          <w:rFonts w:cs="Aharoni"/>
-          <w:sz w:val="28"/>
-          <w:szCs w:val="28"/>
-          <w:rtl/>
-        </w:rPr>
-        <w:t xml:space="preserve"> </w:t>
-      </w:r>
-      <w:r>
-        <w:rPr>
-          <w:rFonts w:ascii="Sakkal Majalla" w:hAnsi="Sakkal Majalla" w:cs="Sakkal Majalla" w:hint="cs"/>
-          <w:sz w:val="28"/>
-          <w:szCs w:val="28"/>
-          <w:rtl/>
-        </w:rPr>
-        <w:t>البرمجة</w:t>
-      </w:r>
-      <w:r>
-        <w:rPr>
-          <w:rFonts w:cs="Aharoni"/>
-          <w:sz w:val="28"/>
-          <w:szCs w:val="28"/>
-          <w:rtl/>
-        </w:rPr>
-        <w:t xml:space="preserve"> </w:t>
-      </w:r>
-      <w:r>
-        <w:rPr>
-          <w:rFonts w:ascii="Sakkal Majalla" w:hAnsi="Sakkal Majalla" w:cs="Sakkal Majalla" w:hint="cs"/>
-          <w:sz w:val="28"/>
-          <w:szCs w:val="28"/>
-          <w:rtl/>
-        </w:rPr>
-        <w:t>بأنها</w:t>
-      </w:r>
-      <w:r>
-        <w:rPr>
-          <w:rFonts w:cs="Aharoni"/>
-          <w:sz w:val="28"/>
-          <w:szCs w:val="28"/>
-          <w:rtl/>
-        </w:rPr>
-        <w:t xml:space="preserve"> </w:t>
-      </w:r>
-      <w:r>
-        <w:rPr>
-          <w:rFonts w:ascii="Sakkal Majalla" w:hAnsi="Sakkal Majalla" w:cs="Sakkal Majalla" w:hint="cs"/>
-          <w:sz w:val="28"/>
-          <w:szCs w:val="28"/>
-          <w:rtl/>
-        </w:rPr>
-        <w:t>عملية</w:t>
-      </w:r>
-      <w:r>
-        <w:rPr>
-          <w:rFonts w:cs="Aharoni"/>
-          <w:sz w:val="28"/>
-          <w:szCs w:val="28"/>
-          <w:rtl/>
-        </w:rPr>
-        <w:t xml:space="preserve"> </w:t>
-      </w:r>
-      <w:r>
-        <w:rPr>
-          <w:rFonts w:ascii="Sakkal Majalla" w:hAnsi="Sakkal Majalla" w:cs="Sakkal Majalla" w:hint="cs"/>
-          <w:sz w:val="28"/>
-          <w:szCs w:val="28"/>
-          <w:rtl/>
-        </w:rPr>
-        <w:t>كتابة</w:t>
-      </w:r>
-      <w:r>
-        <w:rPr>
-          <w:rFonts w:cs="Aharoni"/>
-          <w:sz w:val="28"/>
-          <w:szCs w:val="28"/>
-          <w:rtl/>
-        </w:rPr>
-        <w:t xml:space="preserve"> </w:t>
-      </w:r>
-      <w:r>
-        <w:rPr>
-          <w:rFonts w:ascii="Sakkal Majalla" w:hAnsi="Sakkal Majalla" w:cs="Sakkal Majalla" w:hint="cs"/>
-          <w:sz w:val="28"/>
-          <w:szCs w:val="28"/>
-          <w:rtl/>
-        </w:rPr>
-        <w:t>تعليمات</w:t>
-      </w:r>
-      <w:r>
-        <w:rPr>
-          <w:rFonts w:cs="Aharoni"/>
-          <w:sz w:val="28"/>
-          <w:szCs w:val="28"/>
-          <w:rtl/>
-        </w:rPr>
-        <w:t xml:space="preserve"> </w:t>
-      </w:r>
-      <w:r>
-        <w:rPr>
-          <w:rFonts w:ascii="Sakkal Majalla" w:hAnsi="Sakkal Majalla" w:cs="Sakkal Majalla" w:hint="cs"/>
-          <w:sz w:val="28"/>
-          <w:szCs w:val="28"/>
-          <w:rtl/>
-        </w:rPr>
-        <w:t>وأوامر</w:t>
-      </w:r>
-      <w:r>
-        <w:rPr>
-          <w:rFonts w:cs="Aharoni"/>
-          <w:sz w:val="28"/>
-          <w:szCs w:val="28"/>
-          <w:rtl/>
-        </w:rPr>
-        <w:t xml:space="preserve"> </w:t>
-      </w:r>
-      <w:r>
-        <w:rPr>
-          <w:rFonts w:ascii="Sakkal Majalla" w:hAnsi="Sakkal Majalla" w:cs="Sakkal Majalla" w:hint="cs"/>
-          <w:sz w:val="28"/>
-          <w:szCs w:val="28"/>
-          <w:rtl/>
-        </w:rPr>
-        <w:t>لجهاز</w:t>
-      </w:r>
-      <w:r>
-        <w:rPr>
-          <w:rFonts w:cs="Aharoni"/>
-          <w:sz w:val="28"/>
-          <w:szCs w:val="28"/>
-          <w:rtl/>
-        </w:rPr>
-        <w:t xml:space="preserve"> </w:t>
-      </w:r>
-      <w:r>
-        <w:rPr>
-          <w:rFonts w:ascii="Sakkal Majalla" w:hAnsi="Sakkal Majalla" w:cs="Sakkal Majalla" w:hint="cs"/>
-          <w:sz w:val="28"/>
-          <w:szCs w:val="28"/>
-          <w:rtl/>
-        </w:rPr>
-        <w:t>الحاسوب</w:t>
-      </w:r>
-      <w:r>
-        <w:rPr>
-          <w:rFonts w:cs="Aharoni"/>
-          <w:sz w:val="28"/>
-          <w:szCs w:val="28"/>
-          <w:rtl/>
-        </w:rPr>
-        <w:t xml:space="preserve"> </w:t>
-      </w:r>
-      <w:r>
-        <w:rPr>
-          <w:rFonts w:ascii="Sakkal Majalla" w:hAnsi="Sakkal Majalla" w:cs="Sakkal Majalla" w:hint="cs"/>
-          <w:sz w:val="28"/>
-          <w:szCs w:val="28"/>
-          <w:rtl/>
-        </w:rPr>
-        <w:t>أو</w:t>
-      </w:r>
-      <w:r>
-        <w:rPr>
-          <w:rFonts w:cs="Aharoni"/>
-          <w:sz w:val="28"/>
-          <w:szCs w:val="28"/>
-          <w:rtl/>
-        </w:rPr>
-        <w:t xml:space="preserve"> </w:t>
-      </w:r>
-      <w:r>
-        <w:rPr>
-          <w:rFonts w:ascii="Sakkal Majalla" w:hAnsi="Sakkal Majalla" w:cs="Sakkal Majalla" w:hint="cs"/>
-          <w:sz w:val="28"/>
-          <w:szCs w:val="28"/>
-          <w:rtl/>
-        </w:rPr>
-        <w:t>أي</w:t>
-      </w:r>
-      <w:r>
-        <w:rPr>
-          <w:rFonts w:cs="Aharoni"/>
-          <w:sz w:val="28"/>
-          <w:szCs w:val="28"/>
-          <w:rtl/>
-        </w:rPr>
-        <w:t xml:space="preserve"> </w:t>
-      </w:r>
-      <w:r>
-        <w:rPr>
-          <w:rFonts w:ascii="Sakkal Majalla" w:hAnsi="Sakkal Majalla" w:cs="Sakkal Majalla" w:hint="cs"/>
-          <w:sz w:val="28"/>
-          <w:szCs w:val="28"/>
-          <w:rtl/>
-        </w:rPr>
-        <w:t>جهاز</w:t>
-      </w:r>
-      <w:r>
-        <w:rPr>
-          <w:rFonts w:cs="Aharoni"/>
-          <w:sz w:val="28"/>
-          <w:szCs w:val="28"/>
-          <w:rtl/>
-        </w:rPr>
-        <w:t xml:space="preserve"> </w:t>
-      </w:r>
-      <w:r>
-        <w:rPr>
-          <w:rFonts w:ascii="Sakkal Majalla" w:hAnsi="Sakkal Majalla" w:cs="Sakkal Majalla" w:hint="cs"/>
-          <w:sz w:val="28"/>
-          <w:szCs w:val="28"/>
-          <w:rtl/>
-        </w:rPr>
-        <w:t>آخر،</w:t>
-      </w:r>
-      <w:r>
-        <w:rPr>
-          <w:rFonts w:cs="Aharoni"/>
-          <w:sz w:val="28"/>
-          <w:szCs w:val="28"/>
-          <w:rtl/>
-        </w:rPr>
-        <w:t xml:space="preserve"> </w:t>
-      </w:r>
-      <w:r>
-        <w:rPr>
-          <w:rFonts w:ascii="Sakkal Majalla" w:hAnsi="Sakkal Majalla" w:cs="Sakkal Majalla" w:hint="cs"/>
-          <w:sz w:val="28"/>
-          <w:szCs w:val="28"/>
-          <w:rtl/>
-        </w:rPr>
-        <w:t>لتوجيهه</w:t>
-      </w:r>
-      <w:r>
-        <w:rPr>
-          <w:rFonts w:cs="Aharoni"/>
-          <w:sz w:val="28"/>
-          <w:szCs w:val="28"/>
-          <w:rtl/>
-        </w:rPr>
-        <w:t xml:space="preserve"> </w:t>
-      </w:r>
-      <w:r>
-        <w:rPr>
-          <w:rFonts w:ascii="Sakkal Majalla" w:hAnsi="Sakkal Majalla" w:cs="Sakkal Majalla" w:hint="cs"/>
-          <w:sz w:val="28"/>
-          <w:szCs w:val="28"/>
-          <w:rtl/>
-        </w:rPr>
-        <w:t>وإعلامه</w:t>
-      </w:r>
-      <w:r>
-        <w:rPr>
-          <w:rFonts w:cs="Aharoni"/>
-          <w:sz w:val="28"/>
-          <w:szCs w:val="28"/>
-          <w:rtl/>
-        </w:rPr>
-        <w:t xml:space="preserve"> </w:t>
-      </w:r>
-      <w:r>
-        <w:rPr>
-          <w:rFonts w:ascii="Sakkal Majalla" w:hAnsi="Sakkal Majalla" w:cs="Sakkal Majalla" w:hint="cs"/>
-          <w:sz w:val="28"/>
-          <w:szCs w:val="28"/>
-          <w:rtl/>
-        </w:rPr>
-        <w:t>بكيفية</w:t>
-      </w:r>
-      <w:r>
-        <w:rPr>
-          <w:rFonts w:cs="Aharoni"/>
-          <w:sz w:val="28"/>
-          <w:szCs w:val="28"/>
-          <w:rtl/>
-        </w:rPr>
-        <w:t xml:space="preserve"> </w:t>
-      </w:r>
-      <w:r>
-        <w:rPr>
-          <w:rFonts w:ascii="Sakkal Majalla" w:hAnsi="Sakkal Majalla" w:cs="Sakkal Majalla" w:hint="cs"/>
-          <w:sz w:val="28"/>
-          <w:szCs w:val="28"/>
-          <w:rtl/>
-        </w:rPr>
-        <w:t>التعامل</w:t>
-      </w:r>
-      <w:r>
-        <w:rPr>
-          <w:rFonts w:cs="Aharoni"/>
-          <w:sz w:val="28"/>
-          <w:szCs w:val="28"/>
-          <w:rtl/>
-        </w:rPr>
-        <w:t xml:space="preserve"> </w:t>
-      </w:r>
-      <w:r>
-        <w:rPr>
-          <w:rFonts w:ascii="Sakkal Majalla" w:hAnsi="Sakkal Majalla" w:cs="Sakkal Majalla" w:hint="cs"/>
-          <w:sz w:val="28"/>
-          <w:szCs w:val="28"/>
-          <w:rtl/>
-        </w:rPr>
-        <w:t>مع</w:t>
-      </w:r>
-      <w:r>
-        <w:rPr>
-          <w:rFonts w:cs="Aharoni"/>
-          <w:sz w:val="28"/>
-          <w:szCs w:val="28"/>
-          <w:rtl/>
-        </w:rPr>
-        <w:t xml:space="preserve"> </w:t>
-      </w:r>
-      <w:r>
-        <w:rPr>
-          <w:rFonts w:ascii="Sakkal Majalla" w:hAnsi="Sakkal Majalla" w:cs="Sakkal Majalla" w:hint="cs"/>
-          <w:sz w:val="28"/>
-          <w:szCs w:val="28"/>
-          <w:rtl/>
-        </w:rPr>
-        <w:t>البيانات</w:t>
-      </w:r>
-      <w:r>
-        <w:rPr>
-          <w:rFonts w:cs="Aharoni"/>
-          <w:sz w:val="28"/>
-          <w:szCs w:val="28"/>
-          <w:rtl/>
-        </w:rPr>
-        <w:t xml:space="preserve"> </w:t>
-      </w:r>
-      <w:r>
-        <w:rPr>
-          <w:rFonts w:ascii="Sakkal Majalla" w:hAnsi="Sakkal Majalla" w:cs="Sakkal Majalla" w:hint="cs"/>
-          <w:sz w:val="28"/>
-          <w:szCs w:val="28"/>
-          <w:rtl/>
-        </w:rPr>
-        <w:t>أو</w:t>
-      </w:r>
-      <w:r>
-        <w:rPr>
-          <w:rFonts w:cs="Aharoni"/>
-          <w:sz w:val="28"/>
-          <w:szCs w:val="28"/>
-          <w:rtl/>
-        </w:rPr>
-        <w:t xml:space="preserve"> </w:t>
-      </w:r>
-      <w:r>
-        <w:rPr>
-          <w:rFonts w:ascii="Sakkal Majalla" w:hAnsi="Sakkal Majalla" w:cs="Sakkal Majalla" w:hint="cs"/>
-          <w:sz w:val="28"/>
-          <w:szCs w:val="28"/>
-          <w:rtl/>
-        </w:rPr>
-        <w:t>كيفية</w:t>
-      </w:r>
-      <w:r>
-        <w:rPr>
-          <w:rFonts w:cs="Aharoni"/>
-          <w:sz w:val="28"/>
-          <w:szCs w:val="28"/>
-          <w:rtl/>
-        </w:rPr>
-        <w:t xml:space="preserve"> </w:t>
-      </w:r>
-      <w:r>
-        <w:rPr>
-          <w:rFonts w:ascii="Sakkal Majalla" w:hAnsi="Sakkal Majalla" w:cs="Sakkal Majalla" w:hint="cs"/>
-          <w:sz w:val="28"/>
-          <w:szCs w:val="28"/>
-          <w:rtl/>
-        </w:rPr>
-        <w:t>تنفيذ</w:t>
-      </w:r>
-      <w:r>
-        <w:rPr>
-          <w:rFonts w:cs="Aharoni"/>
-          <w:sz w:val="28"/>
-          <w:szCs w:val="28"/>
-          <w:rtl/>
-        </w:rPr>
-        <w:t xml:space="preserve"> </w:t>
-      </w:r>
-      <w:r>
-        <w:rPr>
-          <w:rFonts w:ascii="Sakkal Majalla" w:hAnsi="Sakkal Majalla" w:cs="Sakkal Majalla" w:hint="cs"/>
-          <w:sz w:val="28"/>
-          <w:szCs w:val="28"/>
-          <w:rtl/>
-        </w:rPr>
-        <w:t>سلسلة</w:t>
-      </w:r>
-      <w:r>
-        <w:rPr>
-          <w:rFonts w:cs="Aharoni"/>
-          <w:sz w:val="28"/>
-          <w:szCs w:val="28"/>
-          <w:rtl/>
-        </w:rPr>
-        <w:t xml:space="preserve"> </w:t>
-      </w:r>
-      <w:r>
-        <w:rPr>
-          <w:rFonts w:ascii="Sakkal Majalla" w:hAnsi="Sakkal Majalla" w:cs="Sakkal Majalla" w:hint="cs"/>
-          <w:sz w:val="28"/>
-          <w:szCs w:val="28"/>
-          <w:rtl/>
-        </w:rPr>
-        <w:t>من</w:t>
-      </w:r>
-      <w:r>
-        <w:rPr>
-          <w:rFonts w:cs="Aharoni"/>
-          <w:sz w:val="28"/>
-          <w:szCs w:val="28"/>
-          <w:rtl/>
-        </w:rPr>
-        <w:t xml:space="preserve"> </w:t>
-      </w:r>
-      <w:r>
-        <w:rPr>
-          <w:rFonts w:ascii="Sakkal Majalla" w:hAnsi="Sakkal Majalla" w:cs="Sakkal Majalla" w:hint="cs"/>
-          <w:sz w:val="28"/>
-          <w:szCs w:val="28"/>
-          <w:rtl/>
-        </w:rPr>
-        <w:t>الأعمال</w:t>
-      </w:r>
-      <w:r>
-        <w:rPr>
-          <w:rFonts w:cs="Aharoni"/>
-          <w:sz w:val="28"/>
-          <w:szCs w:val="28"/>
-          <w:rtl/>
-        </w:rPr>
-        <w:t xml:space="preserve"> </w:t>
-      </w:r>
-      <w:r>
-        <w:rPr>
-          <w:rFonts w:ascii="Sakkal Majalla" w:hAnsi="Sakkal Majalla" w:cs="Sakkal Majalla" w:hint="cs"/>
-          <w:sz w:val="28"/>
-          <w:szCs w:val="28"/>
-          <w:rtl/>
-        </w:rPr>
-        <w:t>المطلوبة</w:t>
-      </w:r>
-      <w:r>
-        <w:rPr>
-          <w:rFonts w:cs="Aharoni"/>
-          <w:sz w:val="28"/>
-          <w:szCs w:val="28"/>
-        </w:rPr>
-        <w:t>.</w:t>
-      </w:r>
-    </w:p>
-    <w:p>
-      <w:pPr>
-        <w:bidi/>
-        <w:rPr>
-          <w:rFonts w:cs="Aharoni"/>
-          <w:sz w:val="28"/>
-          <w:szCs w:val="28"/>
-          <w:rtl/>
-        </w:rPr>
-      </w:pPr>
-      <w:r>
-        <w:rPr>
-          <w:rFonts w:ascii="Sakkal Majalla" w:hAnsi="Sakkal Majalla" w:cs="Sakkal Majalla" w:hint="cs"/>
-          <w:sz w:val="28"/>
-          <w:szCs w:val="28"/>
-          <w:rtl/>
-        </w:rPr>
-        <w:t>تتبع</w:t>
-      </w:r>
-      <w:r>
-        <w:rPr>
-          <w:rFonts w:cs="Aharoni"/>
-          <w:sz w:val="28"/>
-          <w:szCs w:val="28"/>
-          <w:rtl/>
-        </w:rPr>
-        <w:t xml:space="preserve"> </w:t>
-      </w:r>
-      <w:r>
-        <w:rPr>
-          <w:rFonts w:ascii="Sakkal Majalla" w:hAnsi="Sakkal Majalla" w:cs="Sakkal Majalla" w:hint="cs"/>
-          <w:sz w:val="28"/>
-          <w:szCs w:val="28"/>
-          <w:rtl/>
-        </w:rPr>
-        <w:t>عملية</w:t>
-      </w:r>
-      <w:r>
-        <w:rPr>
-          <w:rFonts w:cs="Aharoni"/>
-          <w:sz w:val="28"/>
-          <w:szCs w:val="28"/>
-          <w:rtl/>
-        </w:rPr>
-        <w:t xml:space="preserve"> </w:t>
-      </w:r>
-      <w:r>
-        <w:rPr>
-          <w:rFonts w:ascii="Sakkal Majalla" w:hAnsi="Sakkal Majalla" w:cs="Sakkal Majalla" w:hint="cs"/>
-          <w:sz w:val="28"/>
-          <w:szCs w:val="28"/>
-          <w:rtl/>
-        </w:rPr>
-        <w:t>البرمجة</w:t>
-      </w:r>
-      <w:r>
-        <w:rPr>
-          <w:rFonts w:cs="Aharoni"/>
-          <w:sz w:val="28"/>
-          <w:szCs w:val="28"/>
-          <w:rtl/>
-        </w:rPr>
-        <w:t xml:space="preserve"> </w:t>
-      </w:r>
-      <w:r>
-        <w:rPr>
-          <w:rFonts w:ascii="Sakkal Majalla" w:hAnsi="Sakkal Majalla" w:cs="Sakkal Majalla" w:hint="cs"/>
-          <w:sz w:val="28"/>
-          <w:szCs w:val="28"/>
-          <w:rtl/>
-        </w:rPr>
-        <w:t>قواعد</w:t>
-      </w:r>
-      <w:r>
-        <w:rPr>
-          <w:rFonts w:cs="Aharoni"/>
-          <w:sz w:val="28"/>
-          <w:szCs w:val="28"/>
-          <w:rtl/>
-        </w:rPr>
-        <w:t xml:space="preserve"> </w:t>
-      </w:r>
-      <w:r>
-        <w:rPr>
-          <w:rFonts w:ascii="Sakkal Majalla" w:hAnsi="Sakkal Majalla" w:cs="Sakkal Majalla" w:hint="cs"/>
-          <w:sz w:val="28"/>
-          <w:szCs w:val="28"/>
-          <w:rtl/>
-        </w:rPr>
-        <w:t>خاصة</w:t>
-      </w:r>
-      <w:r>
-        <w:rPr>
-          <w:rFonts w:cs="Aharoni"/>
-          <w:sz w:val="28"/>
-          <w:szCs w:val="28"/>
-          <w:rtl/>
-        </w:rPr>
-        <w:t xml:space="preserve"> </w:t>
-      </w:r>
-      <w:r>
-        <w:rPr>
-          <w:rFonts w:ascii="Sakkal Majalla" w:hAnsi="Sakkal Majalla" w:cs="Sakkal Majalla" w:hint="cs"/>
-          <w:sz w:val="28"/>
-          <w:szCs w:val="28"/>
-          <w:rtl/>
-        </w:rPr>
-        <w:t>باللغة</w:t>
-      </w:r>
-      <w:r>
-        <w:rPr>
-          <w:rFonts w:cs="Aharoni"/>
-          <w:sz w:val="28"/>
-          <w:szCs w:val="28"/>
-          <w:rtl/>
-        </w:rPr>
-        <w:t xml:space="preserve"> </w:t>
-      </w:r>
-      <w:r>
-        <w:rPr>
-          <w:rFonts w:ascii="Sakkal Majalla" w:hAnsi="Sakkal Majalla" w:cs="Sakkal Majalla" w:hint="cs"/>
-          <w:sz w:val="28"/>
-          <w:szCs w:val="28"/>
-          <w:rtl/>
-        </w:rPr>
-        <w:t>التي</w:t>
-      </w:r>
-      <w:r>
-        <w:rPr>
-          <w:rFonts w:cs="Aharoni"/>
-          <w:sz w:val="28"/>
-          <w:szCs w:val="28"/>
-          <w:rtl/>
-        </w:rPr>
-        <w:t xml:space="preserve"> </w:t>
-      </w:r>
-      <w:r>
-        <w:rPr>
-          <w:rFonts w:ascii="Sakkal Majalla" w:hAnsi="Sakkal Majalla" w:cs="Sakkal Majalla" w:hint="cs"/>
-          <w:sz w:val="28"/>
-          <w:szCs w:val="28"/>
-          <w:rtl/>
-        </w:rPr>
-        <w:t>اختارها</w:t>
-      </w:r>
-      <w:r>
-        <w:rPr>
-          <w:rFonts w:cs="Aharoni"/>
-          <w:sz w:val="28"/>
-          <w:szCs w:val="28"/>
-          <w:rtl/>
-        </w:rPr>
-        <w:t xml:space="preserve"> </w:t>
-      </w:r>
-      <w:r>
-        <w:rPr>
-          <w:rFonts w:ascii="Sakkal Majalla" w:hAnsi="Sakkal Majalla" w:cs="Sakkal Majalla" w:hint="cs"/>
-          <w:sz w:val="28"/>
-          <w:szCs w:val="28"/>
-          <w:rtl/>
-        </w:rPr>
-        <w:t>المبرمج</w:t>
-      </w:r>
-      <w:r>
-        <w:rPr>
-          <w:rFonts w:cs="Aharoni"/>
-          <w:sz w:val="28"/>
-          <w:szCs w:val="28"/>
-        </w:rPr>
-        <w:t>.</w:t>
-      </w:r>
-    </w:p>
-    <w:p>
-      <w:pPr>
-        <w:bidi/>
-        <w:rPr>
-          <w:rFonts w:cs="Aharoni"/>
-          <w:sz w:val="28"/>
-          <w:szCs w:val="28"/>
-          <w:rtl/>
-        </w:rPr>
-      </w:pPr>
-      <w:r>
-        <w:rPr>
-          <w:rFonts w:ascii="Sakkal Majalla" w:hAnsi="Sakkal Majalla" w:cs="Sakkal Majalla" w:hint="cs"/>
-          <w:sz w:val="28"/>
-          <w:szCs w:val="28"/>
-          <w:rtl/>
-        </w:rPr>
-        <w:t>كل</w:t>
-      </w:r>
-      <w:r>
-        <w:rPr>
-          <w:rFonts w:cs="Aharoni"/>
-          <w:sz w:val="28"/>
-          <w:szCs w:val="28"/>
-          <w:rtl/>
-        </w:rPr>
-        <w:t xml:space="preserve"> </w:t>
-      </w:r>
-      <w:r>
-        <w:rPr>
-          <w:rFonts w:ascii="Sakkal Majalla" w:hAnsi="Sakkal Majalla" w:cs="Sakkal Majalla" w:hint="cs"/>
-          <w:sz w:val="28"/>
-          <w:szCs w:val="28"/>
-          <w:rtl/>
-        </w:rPr>
-        <w:t>لغة</w:t>
-      </w:r>
-      <w:r>
-        <w:rPr>
-          <w:rFonts w:cs="Aharoni"/>
-          <w:sz w:val="28"/>
-          <w:szCs w:val="28"/>
-          <w:rtl/>
-        </w:rPr>
-        <w:t xml:space="preserve"> </w:t>
-      </w:r>
-      <w:r>
-        <w:rPr>
-          <w:rFonts w:ascii="Sakkal Majalla" w:hAnsi="Sakkal Majalla" w:cs="Sakkal Majalla" w:hint="cs"/>
-          <w:sz w:val="28"/>
-          <w:szCs w:val="28"/>
-          <w:rtl/>
-        </w:rPr>
-        <w:t>لها</w:t>
-      </w:r>
-      <w:r>
-        <w:rPr>
-          <w:rFonts w:cs="Aharoni"/>
-          <w:sz w:val="28"/>
-          <w:szCs w:val="28"/>
-          <w:rtl/>
-        </w:rPr>
-        <w:t xml:space="preserve"> </w:t>
-      </w:r>
-      <w:r>
-        <w:rPr>
-          <w:rFonts w:ascii="Sakkal Majalla" w:hAnsi="Sakkal Majalla" w:cs="Sakkal Majalla" w:hint="cs"/>
-          <w:sz w:val="28"/>
-          <w:szCs w:val="28"/>
-          <w:rtl/>
-        </w:rPr>
-        <w:t>خصائصها</w:t>
-      </w:r>
-      <w:r>
-        <w:rPr>
-          <w:rFonts w:cs="Aharoni"/>
-          <w:sz w:val="28"/>
-          <w:szCs w:val="28"/>
-          <w:rtl/>
-        </w:rPr>
-        <w:t xml:space="preserve"> </w:t>
-      </w:r>
-      <w:r>
-        <w:rPr>
-          <w:rFonts w:ascii="Sakkal Majalla" w:hAnsi="Sakkal Majalla" w:cs="Sakkal Majalla" w:hint="cs"/>
-          <w:sz w:val="28"/>
-          <w:szCs w:val="28"/>
-          <w:rtl/>
-        </w:rPr>
-        <w:t>التي</w:t>
-      </w:r>
-      <w:r>
-        <w:rPr>
-          <w:rFonts w:cs="Aharoni"/>
-          <w:sz w:val="28"/>
-          <w:szCs w:val="28"/>
-          <w:rtl/>
-        </w:rPr>
-        <w:t xml:space="preserve"> </w:t>
-      </w:r>
-      <w:r>
-        <w:rPr>
-          <w:rFonts w:ascii="Sakkal Majalla" w:hAnsi="Sakkal Majalla" w:cs="Sakkal Majalla" w:hint="cs"/>
-          <w:sz w:val="28"/>
-          <w:szCs w:val="28"/>
-          <w:rtl/>
-        </w:rPr>
-        <w:t>تميزها</w:t>
-      </w:r>
-      <w:r>
-        <w:rPr>
-          <w:rFonts w:cs="Aharoni"/>
-          <w:sz w:val="28"/>
-          <w:szCs w:val="28"/>
-          <w:rtl/>
-        </w:rPr>
-        <w:t xml:space="preserve"> </w:t>
-      </w:r>
-      <w:r>
-        <w:rPr>
-          <w:rFonts w:ascii="Sakkal Majalla" w:hAnsi="Sakkal Majalla" w:cs="Sakkal Majalla" w:hint="cs"/>
-          <w:sz w:val="28"/>
-          <w:szCs w:val="28"/>
-          <w:rtl/>
-        </w:rPr>
-        <w:t>عن</w:t>
-      </w:r>
-      <w:r>
-        <w:rPr>
-          <w:rFonts w:cs="Aharoni"/>
-          <w:sz w:val="28"/>
-          <w:szCs w:val="28"/>
-          <w:rtl/>
-        </w:rPr>
-        <w:t xml:space="preserve"> </w:t>
-      </w:r>
-      <w:r>
-        <w:rPr>
-          <w:rFonts w:ascii="Sakkal Majalla" w:hAnsi="Sakkal Majalla" w:cs="Sakkal Majalla" w:hint="cs"/>
-          <w:sz w:val="28"/>
-          <w:szCs w:val="28"/>
-          <w:rtl/>
-        </w:rPr>
-        <w:t>الأخرى</w:t>
-      </w:r>
-      <w:r>
-        <w:rPr>
-          <w:rFonts w:cs="Aharoni"/>
-          <w:sz w:val="28"/>
-          <w:szCs w:val="28"/>
-          <w:rtl/>
-        </w:rPr>
-        <w:t xml:space="preserve"> </w:t>
-      </w:r>
-      <w:r>
-        <w:rPr>
-          <w:rFonts w:ascii="Sakkal Majalla" w:hAnsi="Sakkal Majalla" w:cs="Sakkal Majalla" w:hint="cs"/>
-          <w:sz w:val="28"/>
-          <w:szCs w:val="28"/>
-          <w:rtl/>
-        </w:rPr>
-        <w:t>وتجعلها</w:t>
-      </w:r>
-      <w:r>
-        <w:rPr>
-          <w:rFonts w:cs="Aharoni"/>
-          <w:sz w:val="28"/>
-          <w:szCs w:val="28"/>
-          <w:rtl/>
-        </w:rPr>
-        <w:t xml:space="preserve"> </w:t>
-      </w:r>
-      <w:r>
-        <w:rPr>
-          <w:rFonts w:ascii="Sakkal Majalla" w:hAnsi="Sakkal Majalla" w:cs="Sakkal Majalla" w:hint="cs"/>
-          <w:sz w:val="28"/>
-          <w:szCs w:val="28"/>
-          <w:rtl/>
-        </w:rPr>
-        <w:t>مناسبة</w:t>
-      </w:r>
-      <w:r>
-        <w:rPr>
-          <w:rFonts w:cs="Aharoni"/>
-          <w:sz w:val="28"/>
-          <w:szCs w:val="28"/>
-          <w:rtl/>
-        </w:rPr>
-        <w:t xml:space="preserve"> </w:t>
-      </w:r>
-      <w:r>
-        <w:rPr>
-          <w:rFonts w:ascii="Sakkal Majalla" w:hAnsi="Sakkal Majalla" w:cs="Sakkal Majalla" w:hint="cs"/>
-          <w:sz w:val="28"/>
-          <w:szCs w:val="28"/>
-          <w:rtl/>
-        </w:rPr>
-        <w:t>بدرجات</w:t>
-      </w:r>
-      <w:r>
-        <w:rPr>
-          <w:rFonts w:cs="Aharoni"/>
-          <w:sz w:val="28"/>
-          <w:szCs w:val="28"/>
-          <w:rtl/>
-        </w:rPr>
-        <w:t xml:space="preserve"> </w:t>
-      </w:r>
-      <w:r>
-        <w:rPr>
-          <w:rFonts w:ascii="Sakkal Majalla" w:hAnsi="Sakkal Majalla" w:cs="Sakkal Majalla" w:hint="cs"/>
-          <w:sz w:val="28"/>
-          <w:szCs w:val="28"/>
-          <w:rtl/>
-        </w:rPr>
-        <w:t>متفاوتة</w:t>
-      </w:r>
-      <w:r>
-        <w:rPr>
-          <w:rFonts w:cs="Aharoni"/>
-          <w:sz w:val="28"/>
-          <w:szCs w:val="28"/>
-          <w:rtl/>
-        </w:rPr>
-        <w:t xml:space="preserve"> </w:t>
-      </w:r>
-      <w:r>
-        <w:rPr>
-          <w:rFonts w:ascii="Sakkal Majalla" w:hAnsi="Sakkal Majalla" w:cs="Sakkal Majalla" w:hint="cs"/>
-          <w:sz w:val="28"/>
-          <w:szCs w:val="28"/>
-          <w:rtl/>
-        </w:rPr>
-        <w:t>لكل</w:t>
-      </w:r>
-      <w:r>
-        <w:rPr>
-          <w:rFonts w:cs="Aharoni"/>
-          <w:sz w:val="28"/>
-          <w:szCs w:val="28"/>
-          <w:rtl/>
-        </w:rPr>
-        <w:t xml:space="preserve"> </w:t>
-      </w:r>
-      <w:r>
-        <w:rPr>
-          <w:rFonts w:ascii="Sakkal Majalla" w:hAnsi="Sakkal Majalla" w:cs="Sakkal Majalla" w:hint="cs"/>
-          <w:sz w:val="28"/>
-          <w:szCs w:val="28"/>
-          <w:rtl/>
-        </w:rPr>
-        <w:t>نوع</w:t>
-      </w:r>
-      <w:r>
-        <w:rPr>
-          <w:rFonts w:cs="Aharoni"/>
-          <w:sz w:val="28"/>
-          <w:szCs w:val="28"/>
-          <w:rtl/>
-        </w:rPr>
-        <w:t xml:space="preserve"> </w:t>
-      </w:r>
-      <w:r>
-        <w:rPr>
-          <w:rFonts w:ascii="Sakkal Majalla" w:hAnsi="Sakkal Majalla" w:cs="Sakkal Majalla" w:hint="cs"/>
-          <w:sz w:val="28"/>
-          <w:szCs w:val="28"/>
-          <w:rtl/>
-        </w:rPr>
-        <w:t>من</w:t>
-      </w:r>
-      <w:r>
-        <w:rPr>
-          <w:rFonts w:cs="Aharoni"/>
-          <w:sz w:val="28"/>
-          <w:szCs w:val="28"/>
-          <w:rtl/>
-        </w:rPr>
-        <w:t xml:space="preserve"> </w:t>
-      </w:r>
-      <w:r>
-        <w:rPr>
-          <w:rFonts w:ascii="Sakkal Majalla" w:hAnsi="Sakkal Majalla" w:cs="Sakkal Majalla" w:hint="cs"/>
-          <w:sz w:val="28"/>
-          <w:szCs w:val="28"/>
-          <w:rtl/>
-        </w:rPr>
-        <w:t>أنواع</w:t>
-      </w:r>
-      <w:r>
-        <w:rPr>
-          <w:rFonts w:cs="Aharoni"/>
-          <w:sz w:val="28"/>
-          <w:szCs w:val="28"/>
-          <w:rtl/>
-        </w:rPr>
-        <w:t xml:space="preserve"> </w:t>
-      </w:r>
-      <w:r>
-        <w:rPr>
-          <w:rFonts w:ascii="Sakkal Majalla" w:hAnsi="Sakkal Majalla" w:cs="Sakkal Majalla" w:hint="cs"/>
-          <w:sz w:val="28"/>
-          <w:szCs w:val="28"/>
-          <w:rtl/>
-        </w:rPr>
-        <w:t>البرامج</w:t>
-      </w:r>
-      <w:r>
-        <w:rPr>
-          <w:rFonts w:cs="Aharoni"/>
-          <w:sz w:val="28"/>
-          <w:szCs w:val="28"/>
-          <w:rtl/>
-        </w:rPr>
-        <w:t xml:space="preserve"> </w:t>
-      </w:r>
-      <w:r>
-        <w:rPr>
-          <w:rFonts w:ascii="Sakkal Majalla" w:hAnsi="Sakkal Majalla" w:cs="Sakkal Majalla" w:hint="cs"/>
-          <w:sz w:val="28"/>
-          <w:szCs w:val="28"/>
-          <w:rtl/>
-        </w:rPr>
-        <w:t>والمهمة</w:t>
-      </w:r>
-      <w:r>
-        <w:rPr>
-          <w:rFonts w:cs="Aharoni"/>
-          <w:sz w:val="28"/>
-          <w:szCs w:val="28"/>
-          <w:rtl/>
-        </w:rPr>
-        <w:t xml:space="preserve"> </w:t>
-      </w:r>
-      <w:r>
-        <w:rPr>
-          <w:rFonts w:ascii="Sakkal Majalla" w:hAnsi="Sakkal Majalla" w:cs="Sakkal Majalla" w:hint="cs"/>
-          <w:sz w:val="28"/>
-          <w:szCs w:val="28"/>
-          <w:rtl/>
-        </w:rPr>
-        <w:t>المطلوبة</w:t>
-      </w:r>
-      <w:r>
-        <w:rPr>
-          <w:rFonts w:cs="Aharoni"/>
-          <w:sz w:val="28"/>
-          <w:szCs w:val="28"/>
-          <w:rtl/>
-        </w:rPr>
-        <w:t xml:space="preserve"> </w:t>
-      </w:r>
-      <w:r>
-        <w:rPr>
-          <w:rFonts w:ascii="Sakkal Majalla" w:hAnsi="Sakkal Majalla" w:cs="Sakkal Majalla" w:hint="cs"/>
-          <w:sz w:val="28"/>
-          <w:szCs w:val="28"/>
-          <w:rtl/>
-        </w:rPr>
-        <w:t>من</w:t>
-      </w:r>
-      <w:r>
-        <w:rPr>
-          <w:rFonts w:cs="Aharoni"/>
-          <w:sz w:val="28"/>
-          <w:szCs w:val="28"/>
-          <w:rtl/>
-        </w:rPr>
-        <w:t xml:space="preserve"> </w:t>
-      </w:r>
-      <w:r>
-        <w:rPr>
-          <w:rFonts w:ascii="Sakkal Majalla" w:hAnsi="Sakkal Majalla" w:cs="Sakkal Majalla" w:hint="cs"/>
-          <w:sz w:val="28"/>
-          <w:szCs w:val="28"/>
-          <w:rtl/>
-        </w:rPr>
-        <w:t>هذا</w:t>
-      </w:r>
-      <w:r>
-        <w:rPr>
-          <w:rFonts w:cs="Aharoni"/>
-          <w:sz w:val="28"/>
-          <w:szCs w:val="28"/>
-          <w:rtl/>
-        </w:rPr>
-        <w:t xml:space="preserve"> </w:t>
-      </w:r>
-      <w:r>
-        <w:rPr>
-          <w:rFonts w:ascii="Sakkal Majalla" w:hAnsi="Sakkal Majalla" w:cs="Sakkal Majalla" w:hint="cs"/>
-          <w:sz w:val="28"/>
-          <w:szCs w:val="28"/>
-          <w:rtl/>
-        </w:rPr>
-        <w:t>البرنامج</w:t>
-      </w:r>
-      <w:r>
-        <w:rPr>
-          <w:rFonts w:cs="Aharoni"/>
-          <w:sz w:val="28"/>
-          <w:szCs w:val="28"/>
-        </w:rPr>
-        <w:t>.</w:t>
-      </w:r>
-    </w:p>
-    <w:p>
-      <w:pPr>
-        <w:bidi/>
-        <w:rPr>
-          <w:rFonts w:cs="Aharoni"/>
-          <w:sz w:val="28"/>
-          <w:szCs w:val="28"/>
-          <w:rtl/>
-        </w:rPr>
-      </w:pPr>
-      <w:r>
-        <w:rPr>
-          <w:rFonts w:ascii="Sakkal Majalla" w:hAnsi="Sakkal Majalla" w:cs="Sakkal Majalla" w:hint="cs"/>
-          <w:sz w:val="28"/>
-          <w:szCs w:val="28"/>
-          <w:rtl/>
-        </w:rPr>
-        <w:t>كما</w:t>
-      </w:r>
-      <w:r>
-        <w:rPr>
-          <w:rFonts w:cs="Aharoni"/>
-          <w:sz w:val="28"/>
-          <w:szCs w:val="28"/>
-          <w:rtl/>
-        </w:rPr>
-        <w:t xml:space="preserve"> </w:t>
-      </w:r>
-      <w:r>
-        <w:rPr>
-          <w:rFonts w:ascii="Sakkal Majalla" w:hAnsi="Sakkal Majalla" w:cs="Sakkal Majalla" w:hint="cs"/>
-          <w:sz w:val="28"/>
-          <w:szCs w:val="28"/>
-          <w:rtl/>
-        </w:rPr>
-        <w:t>أن</w:t>
-      </w:r>
-      <w:r>
-        <w:rPr>
-          <w:rFonts w:cs="Aharoni"/>
-          <w:sz w:val="28"/>
-          <w:szCs w:val="28"/>
-          <w:rtl/>
-        </w:rPr>
-        <w:t xml:space="preserve"> </w:t>
-      </w:r>
-      <w:r>
-        <w:rPr>
-          <w:rFonts w:ascii="Sakkal Majalla" w:hAnsi="Sakkal Majalla" w:cs="Sakkal Majalla" w:hint="cs"/>
-          <w:sz w:val="28"/>
-          <w:szCs w:val="28"/>
-          <w:rtl/>
-        </w:rPr>
-        <w:t>للغات</w:t>
-      </w:r>
-      <w:r>
-        <w:rPr>
-          <w:rFonts w:cs="Aharoni"/>
-          <w:sz w:val="28"/>
-          <w:szCs w:val="28"/>
-          <w:rtl/>
-        </w:rPr>
-        <w:t xml:space="preserve"> </w:t>
-      </w:r>
-      <w:r>
-        <w:rPr>
-          <w:rFonts w:ascii="Sakkal Majalla" w:hAnsi="Sakkal Majalla" w:cs="Sakkal Majalla" w:hint="cs"/>
-          <w:sz w:val="28"/>
-          <w:szCs w:val="28"/>
-          <w:rtl/>
-        </w:rPr>
-        <w:t>البرمجة</w:t>
-      </w:r>
-      <w:r>
-        <w:rPr>
-          <w:rFonts w:cs="Aharoni"/>
-          <w:sz w:val="28"/>
-          <w:szCs w:val="28"/>
-          <w:rtl/>
-        </w:rPr>
-        <w:t xml:space="preserve"> </w:t>
-      </w:r>
-      <w:r>
-        <w:rPr>
-          <w:rFonts w:ascii="Sakkal Majalla" w:hAnsi="Sakkal Majalla" w:cs="Sakkal Majalla" w:hint="cs"/>
-          <w:sz w:val="28"/>
-          <w:szCs w:val="28"/>
-          <w:rtl/>
-        </w:rPr>
-        <w:t>أيضاً</w:t>
-      </w:r>
-      <w:r>
-        <w:rPr>
-          <w:rFonts w:cs="Aharoni"/>
-          <w:sz w:val="28"/>
-          <w:szCs w:val="28"/>
-          <w:rtl/>
-        </w:rPr>
-        <w:t xml:space="preserve"> </w:t>
-      </w:r>
-      <w:r>
-        <w:rPr>
-          <w:rFonts w:ascii="Sakkal Majalla" w:hAnsi="Sakkal Majalla" w:cs="Sakkal Majalla" w:hint="cs"/>
-          <w:sz w:val="28"/>
-          <w:szCs w:val="28"/>
-          <w:rtl/>
-        </w:rPr>
-        <w:t>خصائص</w:t>
-      </w:r>
-      <w:r>
-        <w:rPr>
-          <w:rFonts w:cs="Aharoni"/>
-          <w:sz w:val="28"/>
-          <w:szCs w:val="28"/>
-          <w:rtl/>
-        </w:rPr>
-        <w:t xml:space="preserve"> </w:t>
-      </w:r>
-      <w:r>
-        <w:rPr>
-          <w:rFonts w:ascii="Sakkal Majalla" w:hAnsi="Sakkal Majalla" w:cs="Sakkal Majalla" w:hint="cs"/>
-          <w:sz w:val="28"/>
-          <w:szCs w:val="28"/>
-          <w:rtl/>
-        </w:rPr>
-        <w:t>مشتركة</w:t>
-      </w:r>
-      <w:r>
-        <w:rPr>
-          <w:rFonts w:cs="Aharoni"/>
-          <w:sz w:val="28"/>
-          <w:szCs w:val="28"/>
-          <w:rtl/>
-        </w:rPr>
-        <w:t xml:space="preserve"> </w:t>
-      </w:r>
-      <w:r>
-        <w:rPr>
-          <w:rFonts w:ascii="Sakkal Majalla" w:hAnsi="Sakkal Majalla" w:cs="Sakkal Majalla" w:hint="cs"/>
-          <w:sz w:val="28"/>
-          <w:szCs w:val="28"/>
-          <w:rtl/>
-        </w:rPr>
-        <w:t>وحدود</w:t>
-      </w:r>
-      <w:r>
-        <w:rPr>
-          <w:rFonts w:cs="Aharoni"/>
-          <w:sz w:val="28"/>
-          <w:szCs w:val="28"/>
-          <w:rtl/>
-        </w:rPr>
-        <w:t xml:space="preserve"> </w:t>
-      </w:r>
-      <w:r>
-        <w:rPr>
-          <w:rFonts w:ascii="Sakkal Majalla" w:hAnsi="Sakkal Majalla" w:cs="Sakkal Majalla" w:hint="cs"/>
-          <w:sz w:val="28"/>
-          <w:szCs w:val="28"/>
-          <w:rtl/>
-        </w:rPr>
-        <w:t>مشتركة</w:t>
-      </w:r>
-      <w:r>
-        <w:rPr>
-          <w:rFonts w:cs="Aharoni"/>
-          <w:sz w:val="28"/>
-          <w:szCs w:val="28"/>
-          <w:rtl/>
-        </w:rPr>
-        <w:t xml:space="preserve"> </w:t>
-      </w:r>
-      <w:r>
-        <w:rPr>
-          <w:rFonts w:ascii="Sakkal Majalla" w:hAnsi="Sakkal Majalla" w:cs="Sakkal Majalla" w:hint="cs"/>
-          <w:sz w:val="28"/>
-          <w:szCs w:val="28"/>
-          <w:rtl/>
-        </w:rPr>
-        <w:t>بحكم</w:t>
-      </w:r>
-      <w:r>
-        <w:rPr>
-          <w:rFonts w:cs="Aharoni"/>
-          <w:sz w:val="28"/>
-          <w:szCs w:val="28"/>
-          <w:rtl/>
-        </w:rPr>
-        <w:t xml:space="preserve"> </w:t>
-      </w:r>
-      <w:r>
-        <w:rPr>
-          <w:rFonts w:ascii="Sakkal Majalla" w:hAnsi="Sakkal Majalla" w:cs="Sakkal Majalla" w:hint="cs"/>
-          <w:sz w:val="28"/>
-          <w:szCs w:val="28"/>
-          <w:rtl/>
-        </w:rPr>
-        <w:t>أن</w:t>
-      </w:r>
-      <w:r>
-        <w:rPr>
-          <w:rFonts w:cs="Aharoni"/>
-          <w:sz w:val="28"/>
-          <w:szCs w:val="28"/>
-          <w:rtl/>
-        </w:rPr>
-        <w:t xml:space="preserve"> </w:t>
-      </w:r>
-      <w:r>
-        <w:rPr>
-          <w:rFonts w:ascii="Sakkal Majalla" w:hAnsi="Sakkal Majalla" w:cs="Sakkal Majalla" w:hint="cs"/>
-          <w:sz w:val="28"/>
-          <w:szCs w:val="28"/>
-          <w:rtl/>
-        </w:rPr>
-        <w:t>كل</w:t>
-      </w:r>
-      <w:r>
-        <w:rPr>
-          <w:rFonts w:cs="Aharoni"/>
-          <w:sz w:val="28"/>
-          <w:szCs w:val="28"/>
-          <w:rtl/>
-        </w:rPr>
-        <w:t xml:space="preserve"> </w:t>
-      </w:r>
-      <w:r>
-        <w:rPr>
-          <w:rFonts w:ascii="Sakkal Majalla" w:hAnsi="Sakkal Majalla" w:cs="Sakkal Majalla" w:hint="cs"/>
-          <w:sz w:val="28"/>
-          <w:szCs w:val="28"/>
-          <w:rtl/>
-        </w:rPr>
-        <w:t>هذه</w:t>
-      </w:r>
-      <w:r>
-        <w:rPr>
-          <w:rFonts w:cs="Aharoni"/>
-          <w:sz w:val="28"/>
-          <w:szCs w:val="28"/>
-          <w:rtl/>
-        </w:rPr>
-        <w:t xml:space="preserve"> </w:t>
-      </w:r>
-      <w:r>
-        <w:rPr>
-          <w:rFonts w:ascii="Sakkal Majalla" w:hAnsi="Sakkal Majalla" w:cs="Sakkal Majalla" w:hint="cs"/>
-          <w:sz w:val="28"/>
-          <w:szCs w:val="28"/>
-          <w:rtl/>
-        </w:rPr>
-        <w:t>اللغات</w:t>
-      </w:r>
-      <w:r>
-        <w:rPr>
-          <w:rFonts w:cs="Aharoni"/>
-          <w:sz w:val="28"/>
-          <w:szCs w:val="28"/>
-          <w:rtl/>
-        </w:rPr>
-        <w:t xml:space="preserve"> </w:t>
-      </w:r>
-      <w:r>
-        <w:rPr>
-          <w:rFonts w:ascii="Sakkal Majalla" w:hAnsi="Sakkal Majalla" w:cs="Sakkal Majalla" w:hint="cs"/>
-          <w:sz w:val="28"/>
-          <w:szCs w:val="28"/>
-          <w:rtl/>
-        </w:rPr>
-        <w:t>صممت</w:t>
-      </w:r>
-      <w:r>
-        <w:rPr>
-          <w:rFonts w:cs="Aharoni"/>
-          <w:sz w:val="28"/>
-          <w:szCs w:val="28"/>
-          <w:rtl/>
-        </w:rPr>
-        <w:t xml:space="preserve"> </w:t>
-      </w:r>
-      <w:r>
-        <w:rPr>
-          <w:rFonts w:ascii="Sakkal Majalla" w:hAnsi="Sakkal Majalla" w:cs="Sakkal Majalla" w:hint="cs"/>
-          <w:sz w:val="28"/>
-          <w:szCs w:val="28"/>
-          <w:rtl/>
-        </w:rPr>
-        <w:t>للتعامل</w:t>
-      </w:r>
-      <w:r>
-        <w:rPr>
-          <w:rFonts w:cs="Aharoni"/>
-          <w:sz w:val="28"/>
-          <w:szCs w:val="28"/>
-          <w:rtl/>
-        </w:rPr>
-        <w:t xml:space="preserve"> </w:t>
-      </w:r>
-      <w:r>
-        <w:rPr>
-          <w:rFonts w:ascii="Sakkal Majalla" w:hAnsi="Sakkal Majalla" w:cs="Sakkal Majalla" w:hint="cs"/>
-          <w:sz w:val="28"/>
-          <w:szCs w:val="28"/>
-          <w:rtl/>
-        </w:rPr>
-        <w:t>مع</w:t>
-      </w:r>
-      <w:r>
-        <w:rPr>
-          <w:rFonts w:cs="Aharoni"/>
-          <w:sz w:val="28"/>
-          <w:szCs w:val="28"/>
-          <w:rtl/>
-        </w:rPr>
-        <w:t xml:space="preserve"> </w:t>
-      </w:r>
-      <w:r>
-        <w:rPr>
-          <w:rFonts w:ascii="Sakkal Majalla" w:hAnsi="Sakkal Majalla" w:cs="Sakkal Majalla" w:hint="cs"/>
-          <w:sz w:val="28"/>
-          <w:szCs w:val="28"/>
-          <w:rtl/>
-        </w:rPr>
-        <w:t>الحاسوب</w:t>
-      </w:r>
-      <w:r>
-        <w:rPr>
-          <w:rFonts w:cs="Aharoni"/>
-          <w:sz w:val="28"/>
-          <w:szCs w:val="28"/>
-        </w:rPr>
-        <w:t>.</w:t>
-      </w:r>
-    </w:p>
-    <w:p>
-      <w:pPr>
-        <w:bidi/>
-        <w:rPr>
-          <w:rtl/>
-        </w:rPr>
-      </w:pPr>
-      <w:r>
-        <w:rPr>
-          <w:rFonts w:ascii="Sakkal Majalla" w:hAnsi="Sakkal Majalla" w:cs="Sakkal Majalla" w:hint="cs"/>
-          <w:sz w:val="28"/>
-          <w:szCs w:val="28"/>
-          <w:rtl/>
-        </w:rPr>
-        <w:t>وتتطور</w:t>
-      </w:r>
-      <w:r>
-        <w:rPr>
-          <w:rFonts w:cs="Aharoni"/>
-          <w:sz w:val="28"/>
-          <w:szCs w:val="28"/>
-          <w:rtl/>
-        </w:rPr>
-        <w:t xml:space="preserve"> </w:t>
-      </w:r>
-      <w:r>
-        <w:rPr>
-          <w:rFonts w:ascii="Sakkal Majalla" w:hAnsi="Sakkal Majalla" w:cs="Sakkal Majalla" w:hint="cs"/>
-          <w:sz w:val="28"/>
-          <w:szCs w:val="28"/>
-          <w:rtl/>
-        </w:rPr>
-        <w:t>لغات</w:t>
-      </w:r>
-      <w:r>
-        <w:rPr>
-          <w:rFonts w:cs="Aharoni"/>
-          <w:sz w:val="28"/>
-          <w:szCs w:val="28"/>
-          <w:rtl/>
-        </w:rPr>
-        <w:t xml:space="preserve"> </w:t>
-      </w:r>
-      <w:r>
-        <w:rPr>
-          <w:rFonts w:ascii="Sakkal Majalla" w:hAnsi="Sakkal Majalla" w:cs="Sakkal Majalla" w:hint="cs"/>
-          <w:sz w:val="28"/>
-          <w:szCs w:val="28"/>
-          <w:rtl/>
-        </w:rPr>
-        <w:t>البرمجة</w:t>
-      </w:r>
-      <w:r>
-        <w:rPr>
-          <w:rFonts w:cs="Aharoni"/>
-          <w:sz w:val="28"/>
-          <w:szCs w:val="28"/>
-          <w:rtl/>
-        </w:rPr>
-        <w:t xml:space="preserve"> (</w:t>
-      </w:r>
-      <w:r>
-        <w:rPr>
-          <w:rFonts w:ascii="Sakkal Majalla" w:hAnsi="Sakkal Majalla" w:cs="Sakkal Majalla" w:hint="cs"/>
-          <w:sz w:val="28"/>
-          <w:szCs w:val="28"/>
-          <w:rtl/>
-        </w:rPr>
-        <w:t>البرمجيات</w:t>
-      </w:r>
-      <w:r>
-        <w:rPr>
-          <w:rFonts w:cs="Aharoni"/>
-          <w:sz w:val="28"/>
-          <w:szCs w:val="28"/>
-        </w:rPr>
-        <w:t xml:space="preserve"> Software) </w:t>
-      </w:r>
-      <w:r>
-        <w:rPr>
-          <w:rFonts w:ascii="Sakkal Majalla" w:hAnsi="Sakkal Majalla" w:cs="Sakkal Majalla" w:hint="cs"/>
-          <w:sz w:val="28"/>
-          <w:szCs w:val="28"/>
-          <w:rtl/>
-        </w:rPr>
-        <w:t>بتطور</w:t>
-      </w:r>
-      <w:r>
-        <w:rPr>
-          <w:rFonts w:cs="Aharoni"/>
-          <w:sz w:val="28"/>
-          <w:szCs w:val="28"/>
-          <w:rtl/>
-        </w:rPr>
-        <w:t xml:space="preserve"> </w:t>
-      </w:r>
-      <w:r>
-        <w:rPr>
-          <w:rFonts w:ascii="Sakkal Majalla" w:hAnsi="Sakkal Majalla" w:cs="Sakkal Majalla" w:hint="cs"/>
-          <w:sz w:val="28"/>
-          <w:szCs w:val="28"/>
-          <w:rtl/>
-        </w:rPr>
-        <w:t>الحاسوب</w:t>
-      </w:r>
-      <w:r>
-        <w:rPr>
-          <w:rFonts w:cs="Aharoni"/>
-          <w:sz w:val="28"/>
-          <w:szCs w:val="28"/>
-          <w:rtl/>
-        </w:rPr>
-        <w:t xml:space="preserve"> (</w:t>
-      </w:r>
-      <w:r>
-        <w:rPr>
-          <w:rFonts w:ascii="Sakkal Majalla" w:hAnsi="Sakkal Majalla" w:cs="Sakkal Majalla" w:hint="cs"/>
-          <w:sz w:val="28"/>
-          <w:szCs w:val="28"/>
-          <w:rtl/>
-        </w:rPr>
-        <w:t>الهاردوير</w:t>
-      </w:r>
-      <w:r>
-        <w:rPr>
-          <w:rFonts w:cs="Aharoni"/>
-          <w:sz w:val="28"/>
-          <w:szCs w:val="28"/>
-        </w:rPr>
-        <w:t xml:space="preserve"> Hardware). </w:t>
-      </w:r>
-      <w:r>
-        <w:rPr>
-          <w:rFonts w:ascii="Sakkal Majalla" w:hAnsi="Sakkal Majalla" w:cs="Sakkal Majalla" w:hint="cs"/>
-          <w:sz w:val="28"/>
-          <w:szCs w:val="28"/>
-          <w:rtl/>
-        </w:rPr>
-        <w:t>فعندما</w:t>
-      </w:r>
-      <w:r>
-        <w:rPr>
-          <w:rFonts w:cs="Aharoni"/>
-          <w:sz w:val="28"/>
-          <w:szCs w:val="28"/>
-          <w:rtl/>
-        </w:rPr>
-        <w:t xml:space="preserve"> </w:t>
-      </w:r>
-      <w:r>
-        <w:rPr>
-          <w:rFonts w:ascii="Sakkal Majalla" w:hAnsi="Sakkal Majalla" w:cs="Sakkal Majalla" w:hint="cs"/>
-          <w:sz w:val="28"/>
-          <w:szCs w:val="28"/>
-          <w:rtl/>
-        </w:rPr>
-        <w:t>ابتكر</w:t>
-      </w:r>
-      <w:r>
-        <w:rPr>
-          <w:rFonts w:cs="Aharoni"/>
-          <w:sz w:val="28"/>
-          <w:szCs w:val="28"/>
-          <w:rtl/>
-        </w:rPr>
-        <w:t xml:space="preserve"> </w:t>
-      </w:r>
-      <w:r>
-        <w:rPr>
-          <w:rFonts w:ascii="Sakkal Majalla" w:hAnsi="Sakkal Majalla" w:cs="Sakkal Majalla" w:hint="cs"/>
-          <w:sz w:val="28"/>
-          <w:szCs w:val="28"/>
-          <w:rtl/>
-        </w:rPr>
-        <w:t>الحاسوب</w:t>
-      </w:r>
-      <w:r>
-        <w:rPr>
-          <w:rFonts w:cs="Aharoni"/>
-          <w:sz w:val="28"/>
-          <w:szCs w:val="28"/>
-          <w:rtl/>
-        </w:rPr>
-        <w:t xml:space="preserve"> </w:t>
-      </w:r>
-      <w:r>
-        <w:rPr>
-          <w:rFonts w:ascii="Sakkal Majalla" w:hAnsi="Sakkal Majalla" w:cs="Sakkal Majalla" w:hint="cs"/>
-          <w:sz w:val="28"/>
-          <w:szCs w:val="28"/>
-          <w:rtl/>
-        </w:rPr>
-        <w:t>الإلكتروني</w:t>
-      </w:r>
-      <w:r>
-        <w:rPr>
-          <w:rFonts w:cs="Aharoni"/>
-          <w:sz w:val="28"/>
-          <w:szCs w:val="28"/>
-          <w:rtl/>
-        </w:rPr>
-        <w:t xml:space="preserve"> </w:t>
-      </w:r>
-      <w:r>
-        <w:rPr>
-          <w:rFonts w:ascii="Sakkal Majalla" w:hAnsi="Sakkal Majalla" w:cs="Sakkal Majalla" w:hint="cs"/>
-          <w:sz w:val="28"/>
-          <w:szCs w:val="28"/>
-          <w:rtl/>
-        </w:rPr>
-        <w:t>في</w:t>
-      </w:r>
-      <w:r>
-        <w:rPr>
-          <w:rFonts w:cs="Aharoni"/>
-          <w:sz w:val="28"/>
-          <w:szCs w:val="28"/>
-          <w:rtl/>
-        </w:rPr>
-        <w:t xml:space="preserve"> </w:t>
-      </w:r>
-      <w:r>
-        <w:rPr>
-          <w:rFonts w:ascii="Sakkal Majalla" w:hAnsi="Sakkal Majalla" w:cs="Sakkal Majalla" w:hint="cs"/>
-          <w:sz w:val="28"/>
-          <w:szCs w:val="28"/>
-          <w:rtl/>
-        </w:rPr>
-        <w:t>الأربعينيات</w:t>
-      </w:r>
-      <w:r>
-        <w:rPr>
-          <w:rFonts w:cs="Aharoni"/>
-          <w:sz w:val="28"/>
-          <w:szCs w:val="28"/>
-          <w:rtl/>
-        </w:rPr>
-        <w:t xml:space="preserve"> </w:t>
-      </w:r>
-      <w:r>
-        <w:rPr>
-          <w:rFonts w:ascii="Sakkal Majalla" w:hAnsi="Sakkal Majalla" w:cs="Sakkal Majalla" w:hint="cs"/>
-          <w:sz w:val="28"/>
-          <w:szCs w:val="28"/>
-          <w:rtl/>
-        </w:rPr>
-        <w:t>والخمسينيات</w:t>
-      </w:r>
-      <w:r>
-        <w:rPr>
-          <w:rFonts w:cs="Aharoni"/>
-          <w:sz w:val="28"/>
-          <w:szCs w:val="28"/>
-          <w:rtl/>
-        </w:rPr>
-        <w:t xml:space="preserve"> </w:t>
-      </w:r>
-      <w:r>
-        <w:rPr>
-          <w:rFonts w:ascii="Sakkal Majalla" w:hAnsi="Sakkal Majalla" w:cs="Sakkal Majalla" w:hint="cs"/>
-          <w:sz w:val="28"/>
-          <w:szCs w:val="28"/>
-          <w:rtl/>
-        </w:rPr>
-        <w:t>من</w:t>
-      </w:r>
-      <w:r>
-        <w:rPr>
-          <w:rFonts w:cs="Aharoni"/>
-          <w:sz w:val="28"/>
-          <w:szCs w:val="28"/>
-          <w:rtl/>
-        </w:rPr>
-        <w:t xml:space="preserve"> </w:t>
-      </w:r>
-      <w:r>
-        <w:rPr>
-          <w:rFonts w:ascii="Sakkal Majalla" w:hAnsi="Sakkal Majalla" w:cs="Sakkal Majalla" w:hint="cs"/>
-          <w:sz w:val="28"/>
-          <w:szCs w:val="28"/>
-          <w:rtl/>
-        </w:rPr>
-        <w:t>القرن</w:t>
-      </w:r>
-      <w:r>
-        <w:rPr>
-          <w:rFonts w:cs="Aharoni"/>
-          <w:sz w:val="28"/>
-          <w:szCs w:val="28"/>
-          <w:rtl/>
-        </w:rPr>
-        <w:t xml:space="preserve"> </w:t>
-      </w:r>
-      <w:r>
-        <w:rPr>
-          <w:rFonts w:ascii="Sakkal Majalla" w:hAnsi="Sakkal Majalla" w:cs="Sakkal Majalla" w:hint="cs"/>
-          <w:sz w:val="28"/>
-          <w:szCs w:val="28"/>
-          <w:rtl/>
-        </w:rPr>
-        <w:t>الماضي</w:t>
-      </w:r>
-      <w:r>
-        <w:rPr>
-          <w:rFonts w:cs="Aharoni"/>
-          <w:sz w:val="28"/>
-          <w:szCs w:val="28"/>
-          <w:rtl/>
-        </w:rPr>
-        <w:t xml:space="preserve"> (</w:t>
-      </w:r>
-      <w:r>
-        <w:rPr>
-          <w:rFonts w:ascii="Sakkal Majalla" w:hAnsi="Sakkal Majalla" w:cs="Sakkal Majalla" w:hint="cs"/>
-          <w:sz w:val="28"/>
-          <w:szCs w:val="28"/>
-          <w:rtl/>
-        </w:rPr>
-        <w:t>بعد</w:t>
-      </w:r>
-      <w:r>
-        <w:rPr>
-          <w:rFonts w:cs="Aharoni"/>
-          <w:sz w:val="28"/>
-          <w:szCs w:val="28"/>
-          <w:rtl/>
-        </w:rPr>
-        <w:t xml:space="preserve"> </w:t>
-      </w:r>
-      <w:r>
-        <w:rPr>
-          <w:rFonts w:ascii="Sakkal Majalla" w:hAnsi="Sakkal Majalla" w:cs="Sakkal Majalla" w:hint="cs"/>
-          <w:sz w:val="28"/>
-          <w:szCs w:val="28"/>
-          <w:rtl/>
-        </w:rPr>
-        <w:t>أجهزة</w:t>
-      </w:r>
-      <w:r>
-        <w:rPr>
-          <w:rFonts w:cs="Aharoni"/>
-          <w:sz w:val="28"/>
-          <w:szCs w:val="28"/>
-          <w:rtl/>
-        </w:rPr>
-        <w:t xml:space="preserve"> </w:t>
-      </w:r>
-      <w:r>
-        <w:rPr>
-          <w:rFonts w:ascii="Sakkal Majalla" w:hAnsi="Sakkal Majalla" w:cs="Sakkal Majalla" w:hint="cs"/>
-          <w:sz w:val="28"/>
-          <w:szCs w:val="28"/>
-          <w:rtl/>
-        </w:rPr>
-        <w:t>الحساب</w:t>
-      </w:r>
-      <w:r>
-        <w:rPr>
-          <w:rFonts w:cs="Aharoni"/>
-          <w:sz w:val="28"/>
-          <w:szCs w:val="28"/>
-          <w:rtl/>
-        </w:rPr>
-        <w:t xml:space="preserve"> </w:t>
-      </w:r>
-      <w:r>
-        <w:rPr>
-          <w:rFonts w:ascii="Sakkal Majalla" w:hAnsi="Sakkal Majalla" w:cs="Sakkal Majalla" w:hint="cs"/>
-          <w:sz w:val="28"/>
-          <w:szCs w:val="28"/>
-          <w:rtl/>
-        </w:rPr>
-        <w:t>الكهربائية</w:t>
-      </w:r>
-      <w:r>
-        <w:rPr>
-          <w:rFonts w:cs="Aharoni"/>
-          <w:sz w:val="28"/>
-          <w:szCs w:val="28"/>
-          <w:rtl/>
-        </w:rPr>
-        <w:t xml:space="preserve"> </w:t>
-      </w:r>
-      <w:r>
-        <w:rPr>
-          <w:rFonts w:ascii="Sakkal Majalla" w:hAnsi="Sakkal Majalla" w:cs="Sakkal Majalla" w:hint="cs"/>
-          <w:sz w:val="28"/>
-          <w:szCs w:val="28"/>
-          <w:rtl/>
-        </w:rPr>
-        <w:t>في</w:t>
-      </w:r>
-      <w:r>
-        <w:rPr>
-          <w:rFonts w:cs="Aharoni"/>
-          <w:sz w:val="28"/>
-          <w:szCs w:val="28"/>
-          <w:rtl/>
-        </w:rPr>
-        <w:t xml:space="preserve"> </w:t>
-      </w:r>
-      <w:r>
-        <w:rPr>
-          <w:rFonts w:ascii="Sakkal Majalla" w:hAnsi="Sakkal Majalla" w:cs="Sakkal Majalla" w:hint="cs"/>
-          <w:sz w:val="28"/>
-          <w:szCs w:val="28"/>
-          <w:rtl/>
-        </w:rPr>
-        <w:lastRenderedPageBreak/>
-        <w:t>العشرينات</w:t>
-      </w:r>
-      <w:r>
-        <w:rPr>
-          <w:rFonts w:cs="Aharoni" w:hint="cs"/>
-          <w:sz w:val="28"/>
-          <w:szCs w:val="28"/>
-          <w:rtl/>
-        </w:rPr>
-        <w:t xml:space="preserve">) </w:t>
-      </w:r>
-      <w:r>
-        <w:rPr>
-          <w:rFonts w:cs="Aharoni"/>
-          <w:sz w:val="28"/>
-          <w:szCs w:val="28"/>
-          <w:rtl/>
-        </w:rPr>
-        <w:t xml:space="preserve">- </w:t>
-      </w:r>
-      <w:r>
-        <w:rPr>
-          <w:rFonts w:ascii="Sakkal Majalla" w:hAnsi="Sakkal Majalla" w:cs="Sakkal Majalla" w:hint="cs"/>
-          <w:sz w:val="28"/>
-          <w:szCs w:val="28"/>
-          <w:rtl/>
-        </w:rPr>
-        <w:t>وكان</w:t>
-      </w:r>
-      <w:r>
-        <w:rPr>
-          <w:rFonts w:cs="Aharoni"/>
-          <w:sz w:val="28"/>
-          <w:szCs w:val="28"/>
-          <w:rtl/>
-        </w:rPr>
-        <w:t xml:space="preserve"> </w:t>
-      </w:r>
-      <w:r>
-        <w:rPr>
-          <w:rFonts w:ascii="Sakkal Majalla" w:hAnsi="Sakkal Majalla" w:cs="Sakkal Majalla" w:hint="cs"/>
-          <w:sz w:val="28"/>
-          <w:szCs w:val="28"/>
-          <w:rtl/>
-        </w:rPr>
-        <w:t>الكمبيوتر</w:t>
-      </w:r>
-      <w:r>
-        <w:rPr>
-          <w:rFonts w:cs="Aharoni"/>
-          <w:sz w:val="28"/>
-          <w:szCs w:val="28"/>
-          <w:rtl/>
-        </w:rPr>
-        <w:t xml:space="preserve"> </w:t>
-      </w:r>
-      <w:r>
-        <w:rPr>
-          <w:rFonts w:ascii="Sakkal Majalla" w:hAnsi="Sakkal Majalla" w:cs="Sakkal Majalla" w:hint="cs"/>
-          <w:sz w:val="28"/>
-          <w:szCs w:val="28"/>
-          <w:rtl/>
-        </w:rPr>
-        <w:t>يعمل</w:t>
-      </w:r>
-      <w:r>
-        <w:rPr>
-          <w:rFonts w:cs="Aharoni"/>
-          <w:sz w:val="28"/>
-          <w:szCs w:val="28"/>
-          <w:rtl/>
-        </w:rPr>
-        <w:t xml:space="preserve"> </w:t>
-      </w:r>
-      <w:r>
-        <w:rPr>
-          <w:rFonts w:ascii="Sakkal Majalla" w:hAnsi="Sakkal Majalla" w:cs="Sakkal Majalla" w:hint="cs"/>
-          <w:sz w:val="28"/>
-          <w:szCs w:val="28"/>
-          <w:rtl/>
-        </w:rPr>
-        <w:t>بأعداد</w:t>
-      </w:r>
-      <w:r>
-        <w:rPr>
-          <w:rFonts w:cs="Aharoni"/>
-          <w:sz w:val="28"/>
-          <w:szCs w:val="28"/>
-          <w:rtl/>
-        </w:rPr>
-        <w:t xml:space="preserve"> </w:t>
-      </w:r>
-      <w:r>
-        <w:rPr>
-          <w:rFonts w:ascii="Sakkal Majalla" w:hAnsi="Sakkal Majalla" w:cs="Sakkal Majalla" w:hint="cs"/>
-          <w:sz w:val="28"/>
-          <w:szCs w:val="28"/>
-          <w:rtl/>
-        </w:rPr>
-        <w:t>كبيرة</w:t>
-      </w:r>
-      <w:r>
-        <w:rPr>
-          <w:rFonts w:cs="Aharoni"/>
-          <w:sz w:val="28"/>
-          <w:szCs w:val="28"/>
-          <w:rtl/>
-        </w:rPr>
-        <w:t xml:space="preserve"> </w:t>
-      </w:r>
-      <w:r>
-        <w:rPr>
-          <w:rFonts w:ascii="Sakkal Majalla" w:hAnsi="Sakkal Majalla" w:cs="Sakkal Majalla" w:hint="cs"/>
-          <w:sz w:val="28"/>
-          <w:szCs w:val="28"/>
-          <w:rtl/>
-        </w:rPr>
-        <w:t>من</w:t>
-      </w:r>
-      <w:r>
-        <w:rPr>
-          <w:rFonts w:cs="Aharoni"/>
-          <w:sz w:val="28"/>
-          <w:szCs w:val="28"/>
-          <w:rtl/>
-        </w:rPr>
-        <w:t xml:space="preserve"> </w:t>
-      </w:r>
-      <w:r>
-        <w:rPr>
-          <w:rFonts w:ascii="Sakkal Majalla" w:hAnsi="Sakkal Majalla" w:cs="Sakkal Majalla" w:hint="cs"/>
-          <w:sz w:val="28"/>
-          <w:szCs w:val="28"/>
-          <w:rtl/>
-        </w:rPr>
-        <w:t>الصمامات</w:t>
-      </w:r>
-      <w:r>
-        <w:rPr>
-          <w:rFonts w:cs="Aharoni"/>
-          <w:sz w:val="28"/>
-          <w:szCs w:val="28"/>
-          <w:rtl/>
-        </w:rPr>
-        <w:t xml:space="preserve"> </w:t>
-      </w:r>
-      <w:r>
-        <w:rPr>
-          <w:rFonts w:ascii="Sakkal Majalla" w:hAnsi="Sakkal Majalla" w:cs="Sakkal Majalla" w:hint="cs"/>
-          <w:sz w:val="28"/>
-          <w:szCs w:val="28"/>
-          <w:rtl/>
-        </w:rPr>
-        <w:t>الإلكترونية</w:t>
-      </w:r>
-      <w:r>
-        <w:rPr>
-          <w:rFonts w:cs="Aharoni"/>
-          <w:sz w:val="28"/>
-          <w:szCs w:val="28"/>
-          <w:rtl/>
-        </w:rPr>
-        <w:t xml:space="preserve"> - </w:t>
-      </w:r>
-      <w:r>
-        <w:rPr>
-          <w:rFonts w:ascii="Sakkal Majalla" w:hAnsi="Sakkal Majalla" w:cs="Sakkal Majalla" w:hint="cs"/>
-          <w:sz w:val="28"/>
-          <w:szCs w:val="28"/>
-          <w:rtl/>
-        </w:rPr>
-        <w:t>كانت</w:t>
-      </w:r>
-      <w:r>
-        <w:rPr>
-          <w:rFonts w:cs="Aharoni"/>
-          <w:sz w:val="28"/>
-          <w:szCs w:val="28"/>
-          <w:rtl/>
-        </w:rPr>
-        <w:t xml:space="preserve"> </w:t>
-      </w:r>
-      <w:r>
-        <w:rPr>
-          <w:rFonts w:ascii="Sakkal Majalla" w:hAnsi="Sakkal Majalla" w:cs="Sakkal Majalla" w:hint="cs"/>
-          <w:sz w:val="28"/>
-          <w:szCs w:val="28"/>
-          <w:rtl/>
-        </w:rPr>
-        <w:t>لغة</w:t>
-      </w:r>
-      <w:r>
-        <w:rPr>
-          <w:rFonts w:cs="Aharoni"/>
-          <w:sz w:val="28"/>
-          <w:szCs w:val="28"/>
-          <w:rtl/>
-        </w:rPr>
-        <w:t xml:space="preserve"> </w:t>
-      </w:r>
-      <w:r>
-        <w:rPr>
-          <w:rFonts w:ascii="Sakkal Majalla" w:hAnsi="Sakkal Majalla" w:cs="Sakkal Majalla" w:hint="cs"/>
-          <w:sz w:val="28"/>
-          <w:szCs w:val="28"/>
-          <w:rtl/>
-        </w:rPr>
-        <w:t>البرمجة</w:t>
-      </w:r>
-      <w:r>
-        <w:rPr>
-          <w:rFonts w:cs="Aharoni"/>
-          <w:sz w:val="28"/>
-          <w:szCs w:val="28"/>
-          <w:rtl/>
-        </w:rPr>
-        <w:t xml:space="preserve"> </w:t>
-      </w:r>
-      <w:r>
-        <w:rPr>
-          <w:rFonts w:ascii="Sakkal Majalla" w:hAnsi="Sakkal Majalla" w:cs="Sakkal Majalla" w:hint="cs"/>
-          <w:sz w:val="28"/>
-          <w:szCs w:val="28"/>
-          <w:rtl/>
-        </w:rPr>
-        <w:t>معقدة</w:t>
-      </w:r>
-      <w:r>
-        <w:rPr>
-          <w:rFonts w:cs="Aharoni"/>
-          <w:sz w:val="28"/>
-          <w:szCs w:val="28"/>
-          <w:rtl/>
-        </w:rPr>
-        <w:t xml:space="preserve"> </w:t>
-      </w:r>
-      <w:r>
-        <w:rPr>
-          <w:rFonts w:ascii="Sakkal Majalla" w:hAnsi="Sakkal Majalla" w:cs="Sakkal Majalla" w:hint="cs"/>
-          <w:sz w:val="28"/>
-          <w:szCs w:val="28"/>
-          <w:rtl/>
-        </w:rPr>
-        <w:t>هي</w:t>
-      </w:r>
-      <w:r>
-        <w:rPr>
-          <w:rFonts w:cs="Aharoni"/>
-          <w:sz w:val="28"/>
-          <w:szCs w:val="28"/>
-          <w:rtl/>
-        </w:rPr>
-        <w:t xml:space="preserve"> </w:t>
-      </w:r>
-      <w:r>
-        <w:rPr>
-          <w:rFonts w:ascii="Sakkal Majalla" w:hAnsi="Sakkal Majalla" w:cs="Sakkal Majalla" w:hint="cs"/>
-          <w:sz w:val="28"/>
-          <w:szCs w:val="28"/>
-          <w:rtl/>
-        </w:rPr>
-        <w:t>الأخرى،</w:t>
-      </w:r>
-      <w:r>
-        <w:rPr>
-          <w:rFonts w:cs="Aharoni"/>
-          <w:sz w:val="28"/>
-          <w:szCs w:val="28"/>
-          <w:rtl/>
-        </w:rPr>
-        <w:t xml:space="preserve"> </w:t>
-      </w:r>
-      <w:r>
-        <w:rPr>
-          <w:rFonts w:ascii="Sakkal Majalla" w:hAnsi="Sakkal Majalla" w:cs="Sakkal Majalla" w:hint="cs"/>
-          <w:sz w:val="28"/>
-          <w:szCs w:val="28"/>
-          <w:rtl/>
-        </w:rPr>
-        <w:t>وكانت</w:t>
-      </w:r>
-      <w:r>
-        <w:rPr>
-          <w:rFonts w:cs="Aharoni"/>
-          <w:sz w:val="28"/>
-          <w:szCs w:val="28"/>
-          <w:rtl/>
-        </w:rPr>
-        <w:t xml:space="preserve"> </w:t>
-      </w:r>
-      <w:r>
-        <w:rPr>
-          <w:rFonts w:ascii="Sakkal Majalla" w:hAnsi="Sakkal Majalla" w:cs="Sakkal Majalla" w:hint="cs"/>
-          <w:sz w:val="28"/>
-          <w:szCs w:val="28"/>
-          <w:rtl/>
-        </w:rPr>
-        <w:t>عبارة</w:t>
-      </w:r>
-      <w:r>
-        <w:rPr>
-          <w:rFonts w:cs="Aharoni"/>
-          <w:sz w:val="28"/>
-          <w:szCs w:val="28"/>
-          <w:rtl/>
-        </w:rPr>
-        <w:t xml:space="preserve"> </w:t>
-      </w:r>
-      <w:r>
-        <w:rPr>
-          <w:rFonts w:ascii="Sakkal Majalla" w:hAnsi="Sakkal Majalla" w:cs="Sakkal Majalla" w:hint="cs"/>
-          <w:sz w:val="28"/>
-          <w:szCs w:val="28"/>
-          <w:rtl/>
-        </w:rPr>
-        <w:t>عن</w:t>
-      </w:r>
-      <w:r>
-        <w:rPr>
-          <w:rFonts w:cs="Aharoni"/>
-          <w:sz w:val="28"/>
-          <w:szCs w:val="28"/>
-          <w:rtl/>
-        </w:rPr>
-        <w:t xml:space="preserve"> </w:t>
-      </w:r>
-      <w:r>
-        <w:rPr>
-          <w:rFonts w:ascii="Sakkal Majalla" w:hAnsi="Sakkal Majalla" w:cs="Sakkal Majalla" w:hint="cs"/>
-          <w:sz w:val="28"/>
-          <w:szCs w:val="28"/>
-          <w:rtl/>
-        </w:rPr>
-        <w:t>سلسلة</w:t>
-      </w:r>
-      <w:r>
-        <w:rPr>
-          <w:rFonts w:cs="Aharoni"/>
-          <w:sz w:val="28"/>
-          <w:szCs w:val="28"/>
-          <w:rtl/>
-        </w:rPr>
-        <w:t xml:space="preserve"> </w:t>
-      </w:r>
-      <w:r>
-        <w:rPr>
-          <w:rFonts w:ascii="Sakkal Majalla" w:hAnsi="Sakkal Majalla" w:cs="Sakkal Majalla" w:hint="cs"/>
-          <w:sz w:val="28"/>
-          <w:szCs w:val="28"/>
-          <w:rtl/>
-        </w:rPr>
-        <w:t>من</w:t>
-      </w:r>
-      <w:r>
-        <w:rPr>
-          <w:rFonts w:cs="Aharoni"/>
-          <w:sz w:val="28"/>
-          <w:szCs w:val="28"/>
-          <w:rtl/>
-        </w:rPr>
-        <w:t xml:space="preserve"> </w:t>
-      </w:r>
-      <w:r>
-        <w:rPr>
-          <w:rFonts w:ascii="Sakkal Majalla" w:hAnsi="Sakkal Majalla" w:cs="Sakkal Majalla" w:hint="cs"/>
-          <w:sz w:val="28"/>
-          <w:szCs w:val="28"/>
-          <w:rtl/>
-        </w:rPr>
-        <w:t>الأعداد</w:t>
-      </w:r>
-      <w:r>
-        <w:rPr>
-          <w:rFonts w:cs="Aharoni"/>
-          <w:sz w:val="28"/>
-          <w:szCs w:val="28"/>
-          <w:rtl/>
-        </w:rPr>
-        <w:t xml:space="preserve"> </w:t>
-      </w:r>
-      <w:r>
-        <w:rPr>
-          <w:rFonts w:ascii="Sakkal Majalla" w:hAnsi="Sakkal Majalla" w:cs="Sakkal Majalla" w:hint="cs"/>
-          <w:sz w:val="28"/>
-          <w:szCs w:val="28"/>
-          <w:rtl/>
-        </w:rPr>
-        <w:t>وتكتب</w:t>
-      </w:r>
-      <w:r>
-        <w:rPr>
-          <w:rFonts w:cs="Aharoni"/>
-          <w:sz w:val="28"/>
-          <w:szCs w:val="28"/>
-          <w:rtl/>
-        </w:rPr>
-        <w:t xml:space="preserve"> </w:t>
-      </w:r>
-      <w:r>
-        <w:rPr>
-          <w:rFonts w:ascii="Sakkal Majalla" w:hAnsi="Sakkal Majalla" w:cs="Sakkal Majalla" w:hint="cs"/>
-          <w:sz w:val="28"/>
-          <w:szCs w:val="28"/>
-          <w:rtl/>
-        </w:rPr>
-        <w:t>على</w:t>
-      </w:r>
-      <w:r>
-        <w:rPr>
-          <w:rFonts w:cs="Aharoni"/>
-          <w:sz w:val="28"/>
-          <w:szCs w:val="28"/>
-          <w:rtl/>
-        </w:rPr>
-        <w:t xml:space="preserve"> </w:t>
-      </w:r>
-      <w:r>
-        <w:rPr>
-          <w:rFonts w:ascii="Sakkal Majalla" w:hAnsi="Sakkal Majalla" w:cs="Sakkal Majalla" w:hint="cs"/>
-          <w:sz w:val="28"/>
-          <w:szCs w:val="28"/>
-          <w:rtl/>
-        </w:rPr>
-        <w:t>شكل</w:t>
-      </w:r>
-      <w:r>
-        <w:rPr>
-          <w:rFonts w:cs="Aharoni"/>
-          <w:sz w:val="28"/>
-          <w:szCs w:val="28"/>
-          <w:rtl/>
-        </w:rPr>
-        <w:t xml:space="preserve"> </w:t>
-      </w:r>
-      <w:r>
-        <w:rPr>
-          <w:rFonts w:ascii="Sakkal Majalla" w:hAnsi="Sakkal Majalla" w:cs="Sakkal Majalla" w:hint="cs"/>
-          <w:sz w:val="28"/>
-          <w:szCs w:val="28"/>
-          <w:rtl/>
-        </w:rPr>
-        <w:t>اكواد</w:t>
-      </w:r>
-      <w:r>
-        <w:rPr>
-          <w:rFonts w:cs="Aharoni"/>
-          <w:sz w:val="28"/>
-          <w:szCs w:val="28"/>
-          <w:rtl/>
-        </w:rPr>
-        <w:t xml:space="preserve"> </w:t>
-      </w:r>
-      <w:r>
-        <w:rPr>
-          <w:rFonts w:ascii="Sakkal Majalla" w:hAnsi="Sakkal Majalla" w:cs="Sakkal Majalla" w:hint="cs"/>
-          <w:sz w:val="28"/>
-          <w:szCs w:val="28"/>
-          <w:rtl/>
-        </w:rPr>
-        <w:t>برمجية</w:t>
-      </w:r>
-      <w:r>
-        <w:rPr>
-          <w:rFonts w:cs="Aharoni"/>
-          <w:sz w:val="28"/>
-          <w:szCs w:val="28"/>
-          <w:rtl/>
-        </w:rPr>
-        <w:t xml:space="preserve"> </w:t>
-      </w:r>
-      <w:r>
-        <w:rPr>
-          <w:rFonts w:ascii="Sakkal Majalla" w:hAnsi="Sakkal Majalla" w:cs="Sakkal Majalla" w:hint="cs"/>
-          <w:sz w:val="28"/>
-          <w:szCs w:val="28"/>
-          <w:rtl/>
-        </w:rPr>
-        <w:t>طويلة</w:t>
-      </w:r>
-      <w:r>
-        <w:rPr>
-          <w:rFonts w:cs="Aharoni"/>
-          <w:sz w:val="28"/>
-          <w:szCs w:val="28"/>
-          <w:rtl/>
-        </w:rPr>
-        <w:t xml:space="preserve"> </w:t>
-      </w:r>
-      <w:r>
-        <w:rPr>
-          <w:rFonts w:ascii="Sakkal Majalla" w:hAnsi="Sakkal Majalla" w:cs="Sakkal Majalla" w:hint="cs"/>
-          <w:sz w:val="28"/>
-          <w:szCs w:val="28"/>
-          <w:rtl/>
-        </w:rPr>
-        <w:t>هذي</w:t>
-      </w:r>
-      <w:r>
-        <w:rPr>
-          <w:rFonts w:cs="Aharoni"/>
-          <w:sz w:val="28"/>
-          <w:szCs w:val="28"/>
-          <w:rtl/>
-        </w:rPr>
-        <w:t xml:space="preserve"> </w:t>
-      </w:r>
-      <w:r>
-        <w:rPr>
-          <w:rFonts w:ascii="Sakkal Majalla" w:hAnsi="Sakkal Majalla" w:cs="Sakkal Majalla" w:hint="cs"/>
-          <w:sz w:val="28"/>
-          <w:szCs w:val="28"/>
-          <w:rtl/>
-        </w:rPr>
-        <w:t>الاعداد</w:t>
-      </w:r>
-      <w:r>
-        <w:rPr>
-          <w:rFonts w:cs="Aharoni"/>
-          <w:sz w:val="28"/>
-          <w:szCs w:val="28"/>
-          <w:rtl/>
-        </w:rPr>
-        <w:t xml:space="preserve"> </w:t>
-      </w:r>
-      <w:r>
-        <w:rPr>
-          <w:rFonts w:ascii="Sakkal Majalla" w:hAnsi="Sakkal Majalla" w:cs="Sakkal Majalla" w:hint="cs"/>
-          <w:sz w:val="28"/>
-          <w:szCs w:val="28"/>
-          <w:rtl/>
-        </w:rPr>
-        <w:t>هي</w:t>
-      </w:r>
-      <w:r>
-        <w:rPr>
-          <w:rFonts w:cs="Aharoni"/>
-          <w:sz w:val="28"/>
-          <w:szCs w:val="28"/>
-          <w:rtl/>
-        </w:rPr>
-        <w:t xml:space="preserve"> </w:t>
-      </w:r>
     </w:p>
     <w:sectPr>
       <w:pgSz w:w="12240" w:h="15840"/>

</xml_diff>